<commit_message>
reports, no mchas, preso and goals and critical dates
</commit_message>
<xml_diff>
--- a/MCHA Scopes/1 FYP - 2025 NU Racing MCHA FYP, Directed and Starter Project Scopes.docx
+++ b/MCHA Scopes/1 FYP - 2025 NU Racing MCHA FYP, Directed and Starter Project Scopes.docx
@@ -101,6 +101,14 @@
     </w:p>
     <w:p>
       <w:pPr>
+        <w:spacing w:line="259" w:lineRule="auto"/>
+      </w:pPr>
+      <w:r>
+        <w:br w:type="page"/>
+      </w:r>
+    </w:p>
+    <w:p>
+      <w:pPr>
         <w:pStyle w:val="Heading2"/>
         <w:numPr>
           <w:ilvl w:val="0"/>
@@ -114,6 +122,7 @@
         <w:rPr>
           <w:bCs/>
         </w:rPr>
+        <w:lastRenderedPageBreak/>
         <w:t>FYP Scopes and Starter Projects</w:t>
       </w:r>
       <w:bookmarkStart w:id="0" w:name="_Hlk190702353"/>
@@ -377,7 +386,14 @@
       </w:r>
     </w:p>
     <w:bookmarkEnd w:id="0"/>
-    <w:p/>
+    <w:p>
+      <w:pPr>
+        <w:spacing w:line="259" w:lineRule="auto"/>
+      </w:pPr>
+      <w:r>
+        <w:br w:type="page"/>
+      </w:r>
+    </w:p>
     <w:p>
       <w:pPr>
         <w:pStyle w:val="ListParagraph"/>
@@ -389,6 +405,7 @@
       <w:proofErr w:type="spellStart"/>
       <w:proofErr w:type="gramStart"/>
       <w:r>
+        <w:lastRenderedPageBreak/>
         <w:t>AV.One</w:t>
       </w:r>
       <w:proofErr w:type="spellEnd"/>
@@ -409,7 +426,6 @@
         </w:numPr>
       </w:pPr>
       <w:r>
-        <w:lastRenderedPageBreak/>
         <w:t>Starter Project</w:t>
       </w:r>
     </w:p>
@@ -597,7 +613,14 @@
         </w:r>
       </w:hyperlink>
     </w:p>
-    <w:p/>
+    <w:p>
+      <w:pPr>
+        <w:spacing w:line="259" w:lineRule="auto"/>
+      </w:pPr>
+      <w:r>
+        <w:br w:type="page"/>
+      </w:r>
+    </w:p>
     <w:p>
       <w:pPr>
         <w:pStyle w:val="Heading2"/>
@@ -607,6 +630,7 @@
         </w:numPr>
       </w:pPr>
       <w:r>
+        <w:lastRenderedPageBreak/>
         <w:t>Directed Reading Scopes</w:t>
       </w:r>
     </w:p>
@@ -877,92 +901,695 @@
         </w:numPr>
       </w:pPr>
       <w:r>
+        <w:t>Charger</w:t>
+      </w:r>
+    </w:p>
+    <w:p>
+      <w:pPr>
+        <w:pStyle w:val="ListParagraph"/>
+        <w:numPr>
+          <w:ilvl w:val="2"/>
+          <w:numId w:val="1"/>
+        </w:numPr>
+      </w:pPr>
+      <w:r>
+        <w:t xml:space="preserve">Add new HV connectors </w:t>
+      </w:r>
+    </w:p>
+    <w:p>
+      <w:pPr>
+        <w:pStyle w:val="ListParagraph"/>
+        <w:numPr>
+          <w:ilvl w:val="2"/>
+          <w:numId w:val="1"/>
+        </w:numPr>
+      </w:pPr>
+      <w:r>
+        <w:t>Fix oopsie wire on PCB</w:t>
+      </w:r>
+    </w:p>
+    <w:p>
+      <w:pPr>
+        <w:pStyle w:val="ListParagraph"/>
+        <w:numPr>
+          <w:ilvl w:val="1"/>
+          <w:numId w:val="1"/>
+        </w:numPr>
+      </w:pPr>
+      <w:r>
+        <w:t>DEN:</w:t>
+      </w:r>
+    </w:p>
+    <w:p>
+      <w:pPr>
+        <w:pStyle w:val="ListParagraph"/>
+        <w:numPr>
+          <w:ilvl w:val="2"/>
+          <w:numId w:val="1"/>
+        </w:numPr>
+      </w:pPr>
+      <w:r>
+        <w:t>Resize to chassis (might not have to?)</w:t>
+      </w:r>
+    </w:p>
+    <w:p>
+      <w:pPr>
+        <w:pStyle w:val="ListParagraph"/>
+        <w:numPr>
+          <w:ilvl w:val="2"/>
+          <w:numId w:val="1"/>
+        </w:numPr>
+      </w:pPr>
+      <w:r>
+        <w:t>All naming of AMS to BMS</w:t>
+      </w:r>
+    </w:p>
+    <w:p>
+      <w:pPr>
+        <w:pStyle w:val="ListParagraph"/>
+        <w:numPr>
+          <w:ilvl w:val="2"/>
+          <w:numId w:val="1"/>
+        </w:numPr>
+      </w:pPr>
+      <w:r>
+        <w:t>Change from DT 8 pin to AT 8 pin keyed connector for CEN connection</w:t>
+      </w:r>
+    </w:p>
+    <w:p>
+      <w:pPr>
+        <w:pStyle w:val="ListParagraph"/>
+        <w:numPr>
+          <w:ilvl w:val="1"/>
+          <w:numId w:val="1"/>
+        </w:numPr>
+      </w:pPr>
+      <w:r>
+        <w:t xml:space="preserve">In charge of monitoring and managing </w:t>
+      </w:r>
+      <w:proofErr w:type="spellStart"/>
+      <w:r>
+        <w:t>MoTeC</w:t>
+      </w:r>
+      <w:proofErr w:type="spellEnd"/>
+      <w:r>
+        <w:t xml:space="preserve"> at track days</w:t>
+      </w:r>
+    </w:p>
+    <w:p/>
+    <w:p>
+      <w:pPr>
+        <w:pStyle w:val="ListParagraph"/>
+        <w:numPr>
+          <w:ilvl w:val="0"/>
+          <w:numId w:val="1"/>
+        </w:numPr>
+      </w:pPr>
+      <w:r>
+        <w:t>HIP – Directed or Extra – Mia (is ENGG3200 in SEM 2)</w:t>
+      </w:r>
+    </w:p>
+    <w:p>
+      <w:pPr>
+        <w:pStyle w:val="ListParagraph"/>
+        <w:numPr>
+          <w:ilvl w:val="1"/>
+          <w:numId w:val="1"/>
+        </w:numPr>
+      </w:pPr>
+      <w:r>
+        <w:t>Read Jackson’s report?</w:t>
+      </w:r>
+    </w:p>
+    <w:p>
+      <w:pPr>
+        <w:pStyle w:val="ListParagraph"/>
+        <w:numPr>
+          <w:ilvl w:val="1"/>
+          <w:numId w:val="1"/>
+        </w:numPr>
+      </w:pPr>
+      <w:r>
+        <w:t>All naming of HVD to MSD</w:t>
+      </w:r>
+    </w:p>
+    <w:p>
+      <w:pPr>
+        <w:pStyle w:val="ListParagraph"/>
+        <w:numPr>
+          <w:ilvl w:val="1"/>
+          <w:numId w:val="1"/>
+        </w:numPr>
+      </w:pPr>
+      <w:r>
+        <w:t>New Master Switches (footprint will change)</w:t>
+      </w:r>
+    </w:p>
+    <w:p>
+      <w:pPr>
+        <w:pStyle w:val="ListParagraph"/>
+        <w:numPr>
+          <w:ilvl w:val="1"/>
+          <w:numId w:val="1"/>
+        </w:numPr>
+      </w:pPr>
+      <w:r>
+        <w:t>HV connector interlock (part of the mech enclosure role?)</w:t>
+      </w:r>
+    </w:p>
+    <w:p>
+      <w:pPr>
+        <w:pStyle w:val="ListParagraph"/>
+        <w:numPr>
+          <w:ilvl w:val="1"/>
+          <w:numId w:val="1"/>
+        </w:numPr>
+      </w:pPr>
+      <w:r>
+        <w:t>Change from DT connector to one that is rated for higher voltage for DCDC to HIP connector</w:t>
+      </w:r>
+    </w:p>
+    <w:p>
+      <w:bookmarkStart w:id="1" w:name="_Hlk190702408"/>
+    </w:p>
+    <w:p>
+      <w:pPr>
+        <w:pStyle w:val="ListParagraph"/>
+        <w:numPr>
+          <w:ilvl w:val="0"/>
+          <w:numId w:val="1"/>
+        </w:numPr>
+      </w:pPr>
+      <w:r>
+        <w:t>Directed</w:t>
+      </w:r>
+    </w:p>
+    <w:p>
+      <w:pPr>
+        <w:pStyle w:val="ListParagraph"/>
+        <w:numPr>
+          <w:ilvl w:val="1"/>
+          <w:numId w:val="1"/>
+        </w:numPr>
+      </w:pPr>
+      <w:r>
+        <w:t>HFR</w:t>
+      </w:r>
+      <w:r>
+        <w:tab/>
+      </w:r>
+    </w:p>
+    <w:p>
+      <w:pPr>
+        <w:pStyle w:val="ListParagraph"/>
+        <w:numPr>
+          <w:ilvl w:val="2"/>
+          <w:numId w:val="1"/>
+        </w:numPr>
+      </w:pPr>
+      <w:r>
+        <w:t>Implement BMS-IMD Tractive System Status Indicator fault detection circuit on this board</w:t>
+      </w:r>
+    </w:p>
+    <w:p>
+      <w:pPr>
+        <w:pStyle w:val="ListParagraph"/>
+        <w:numPr>
+          <w:ilvl w:val="3"/>
+          <w:numId w:val="1"/>
+        </w:numPr>
+      </w:pPr>
+      <w:r>
+        <w:t xml:space="preserve">Read 2025 rules and compare them to 2024’s rules to understand the change </w:t>
+      </w:r>
+    </w:p>
+    <w:p>
+      <w:pPr>
+        <w:pStyle w:val="ListParagraph"/>
+        <w:numPr>
+          <w:ilvl w:val="3"/>
+          <w:numId w:val="1"/>
+        </w:numPr>
+      </w:pPr>
+      <w:r>
+        <w:t xml:space="preserve">Research circuit to implement this change </w:t>
+      </w:r>
+    </w:p>
+    <w:p>
+      <w:pPr>
+        <w:pStyle w:val="ListParagraph"/>
+        <w:numPr>
+          <w:ilvl w:val="3"/>
+          <w:numId w:val="1"/>
+        </w:numPr>
+      </w:pPr>
+      <w:r>
+        <w:t xml:space="preserve">Design circuit </w:t>
+      </w:r>
+    </w:p>
+    <w:p>
+      <w:pPr>
+        <w:pStyle w:val="ListParagraph"/>
+        <w:numPr>
+          <w:ilvl w:val="4"/>
+          <w:numId w:val="1"/>
+        </w:numPr>
+      </w:pPr>
+      <w:r>
+        <w:t>AND gate for BMS and IMD fault detection</w:t>
+      </w:r>
+    </w:p>
+    <w:p>
+      <w:pPr>
+        <w:pStyle w:val="ListParagraph"/>
+        <w:numPr>
+          <w:ilvl w:val="4"/>
+          <w:numId w:val="1"/>
+        </w:numPr>
+      </w:pPr>
+      <w:r>
+        <w:t xml:space="preserve">555 timer circuit for 2-5 Hz signal generation (research correct circuit (555 timer datasheet), but ultimately use the one that is on the </w:t>
+      </w:r>
+      <w:proofErr w:type="spellStart"/>
+      <w:r>
+        <w:t>TSAL_Discharge</w:t>
+      </w:r>
+      <w:proofErr w:type="spellEnd"/>
+      <w:r>
+        <w:t xml:space="preserve"> board (use DMN6140L for all MOSFETs)</w:t>
+      </w:r>
+    </w:p>
+    <w:p>
+      <w:pPr>
+        <w:pStyle w:val="ListParagraph"/>
+        <w:numPr>
+          <w:ilvl w:val="4"/>
+          <w:numId w:val="1"/>
+        </w:numPr>
+      </w:pPr>
+      <w:r>
+        <w:t xml:space="preserve">MOSFET to switch outputted </w:t>
+      </w:r>
+      <w:proofErr w:type="spellStart"/>
+      <w:r>
+        <w:t>gnd</w:t>
+      </w:r>
+      <w:proofErr w:type="spellEnd"/>
+      <w:r>
+        <w:t xml:space="preserve"> signal</w:t>
+      </w:r>
+    </w:p>
+    <w:p>
+      <w:pPr>
+        <w:pStyle w:val="ListParagraph"/>
+        <w:numPr>
+          <w:ilvl w:val="4"/>
+          <w:numId w:val="1"/>
+        </w:numPr>
+      </w:pPr>
+      <w:r>
+        <w:t>Rough outline of circuit in obsidian notes</w:t>
+      </w:r>
+    </w:p>
+    <w:p>
+      <w:pPr>
+        <w:pStyle w:val="ListParagraph"/>
+        <w:numPr>
+          <w:ilvl w:val="3"/>
+          <w:numId w:val="1"/>
+        </w:numPr>
+      </w:pPr>
+      <w:proofErr w:type="spellStart"/>
+      <w:r>
+        <w:t>LTSpice</w:t>
+      </w:r>
+      <w:proofErr w:type="spellEnd"/>
+      <w:r>
+        <w:t xml:space="preserve"> the circuit</w:t>
+      </w:r>
+    </w:p>
+    <w:p>
+      <w:pPr>
+        <w:pStyle w:val="ListParagraph"/>
+        <w:numPr>
+          <w:ilvl w:val="3"/>
+          <w:numId w:val="1"/>
+        </w:numPr>
+      </w:pPr>
+      <w:r>
+        <w:t>Breadboard the circuit</w:t>
+      </w:r>
+    </w:p>
+    <w:p>
+      <w:pPr>
+        <w:pStyle w:val="ListParagraph"/>
+        <w:numPr>
+          <w:ilvl w:val="4"/>
+          <w:numId w:val="1"/>
+        </w:numPr>
+      </w:pPr>
+      <w:r>
+        <w:t>Red Flash of TSSI could be just a THT LED?</w:t>
+      </w:r>
+    </w:p>
+    <w:p>
+      <w:pPr>
+        <w:pStyle w:val="ListParagraph"/>
+        <w:numPr>
+          <w:ilvl w:val="3"/>
+          <w:numId w:val="1"/>
+        </w:numPr>
+      </w:pPr>
+      <w:r>
+        <w:t xml:space="preserve">Correct PCB to accommodate for circuit </w:t>
+      </w:r>
+    </w:p>
+    <w:p>
+      <w:pPr>
+        <w:pStyle w:val="ListParagraph"/>
+        <w:numPr>
+          <w:ilvl w:val="4"/>
+          <w:numId w:val="1"/>
+        </w:numPr>
+      </w:pPr>
+      <w:r>
+        <w:t>Increase input/output of header pins by 1 on each side</w:t>
+      </w:r>
+    </w:p>
+    <w:p>
+      <w:pPr>
+        <w:pStyle w:val="ListParagraph"/>
+        <w:numPr>
+          <w:ilvl w:val="3"/>
+          <w:numId w:val="1"/>
+        </w:numPr>
+      </w:pPr>
+      <w:r>
+        <w:t>Order PCB</w:t>
+      </w:r>
+    </w:p>
+    <w:p>
+      <w:pPr>
+        <w:pStyle w:val="ListParagraph"/>
+        <w:numPr>
+          <w:ilvl w:val="2"/>
+          <w:numId w:val="1"/>
+        </w:numPr>
+      </w:pPr>
+      <w:r>
+        <w:t>Implement green light turning off while red is flashing</w:t>
+      </w:r>
+    </w:p>
+    <w:p>
+      <w:pPr>
+        <w:pStyle w:val="ListParagraph"/>
+        <w:numPr>
+          <w:ilvl w:val="3"/>
+          <w:numId w:val="1"/>
+        </w:numPr>
+      </w:pPr>
+      <w:r>
+        <w:t xml:space="preserve">Potentially make a second circuit to account for this possibility </w:t>
+      </w:r>
+    </w:p>
+    <w:p>
+      <w:pPr>
+        <w:pStyle w:val="ListParagraph"/>
+        <w:numPr>
+          <w:ilvl w:val="4"/>
+          <w:numId w:val="1"/>
+        </w:numPr>
+      </w:pPr>
+      <w:r>
+        <w:t>Rough outline of circuit in obsidian notes</w:t>
+      </w:r>
+    </w:p>
+    <w:p>
+      <w:pPr>
+        <w:pStyle w:val="ListParagraph"/>
+        <w:numPr>
+          <w:ilvl w:val="2"/>
+          <w:numId w:val="1"/>
+        </w:numPr>
+      </w:pPr>
+      <w:proofErr w:type="spellStart"/>
+      <w:r>
+        <w:t>LTSpice</w:t>
+      </w:r>
+      <w:proofErr w:type="spellEnd"/>
+      <w:r>
+        <w:t>/Breadboard test</w:t>
+      </w:r>
+    </w:p>
+    <w:p>
+      <w:pPr>
+        <w:pStyle w:val="ListParagraph"/>
+        <w:numPr>
+          <w:ilvl w:val="1"/>
+          <w:numId w:val="1"/>
+        </w:numPr>
+      </w:pPr>
+      <w:r>
+        <w:t xml:space="preserve">Deliverable: </w:t>
+      </w:r>
+    </w:p>
+    <w:p>
+      <w:pPr>
+        <w:pStyle w:val="ListParagraph"/>
+        <w:numPr>
+          <w:ilvl w:val="2"/>
+          <w:numId w:val="1"/>
+        </w:numPr>
+      </w:pPr>
+      <w:r>
+        <w:t xml:space="preserve">HFR with working and tested BMS-IMD fault detection circuit </w:t>
+      </w:r>
+    </w:p>
+    <w:p>
+      <w:pPr>
+        <w:pStyle w:val="ListParagraph"/>
+        <w:numPr>
+          <w:ilvl w:val="1"/>
+          <w:numId w:val="1"/>
+        </w:numPr>
+      </w:pPr>
+      <w:r>
+        <w:t>CEN Iteration</w:t>
+      </w:r>
+    </w:p>
+    <w:p>
+      <w:pPr>
+        <w:pStyle w:val="ListParagraph"/>
+        <w:numPr>
+          <w:ilvl w:val="2"/>
+          <w:numId w:val="1"/>
+        </w:numPr>
+      </w:pPr>
+      <w:r>
+        <w:t>TSAL DT</w:t>
+      </w:r>
+    </w:p>
+    <w:p>
+      <w:pPr>
+        <w:pStyle w:val="ListParagraph"/>
+        <w:numPr>
+          <w:ilvl w:val="3"/>
+          <w:numId w:val="1"/>
+        </w:numPr>
+      </w:pPr>
+      <w:r>
+        <w:t>Change name to UEN</w:t>
+      </w:r>
+    </w:p>
+    <w:p>
+      <w:pPr>
+        <w:pStyle w:val="ListParagraph"/>
+        <w:numPr>
+          <w:ilvl w:val="3"/>
+          <w:numId w:val="1"/>
+        </w:numPr>
+      </w:pPr>
+      <w:r>
+        <w:t>Make it an 8-pin connector (to route new red switch ground signal)</w:t>
+      </w:r>
+    </w:p>
+    <w:p>
+      <w:pPr>
+        <w:pStyle w:val="ListParagraph"/>
+        <w:numPr>
+          <w:ilvl w:val="2"/>
+          <w:numId w:val="1"/>
+        </w:numPr>
+      </w:pPr>
+      <w:r>
+        <w:t>Route TSAL_GREEN_SWITCHED_GND (rename) to HFR breakout</w:t>
+      </w:r>
+    </w:p>
+    <w:p>
+      <w:pPr>
+        <w:pStyle w:val="ListParagraph"/>
+        <w:numPr>
+          <w:ilvl w:val="1"/>
+          <w:numId w:val="1"/>
+        </w:numPr>
+      </w:pPr>
+      <w:r>
+        <w:t>Ready To Move Light implementation (while PCBs are on order)</w:t>
+      </w:r>
+    </w:p>
+    <w:p>
+      <w:pPr>
+        <w:pStyle w:val="ListParagraph"/>
+        <w:numPr>
+          <w:ilvl w:val="2"/>
+          <w:numId w:val="1"/>
+        </w:numPr>
+      </w:pPr>
+      <w:r>
+        <w:t xml:space="preserve">Order and commission a light that meets </w:t>
+      </w:r>
+      <w:r>
+        <w:t>DOT FMVSS 108</w:t>
+      </w:r>
+    </w:p>
+    <w:p>
+      <w:pPr>
+        <w:pStyle w:val="ListParagraph"/>
+        <w:numPr>
+          <w:ilvl w:val="2"/>
+          <w:numId w:val="1"/>
+        </w:numPr>
+      </w:pPr>
+      <w:r>
+        <w:t>Change loom</w:t>
+      </w:r>
+    </w:p>
+    <w:p>
+      <w:pPr>
+        <w:pStyle w:val="ListParagraph"/>
+        <w:numPr>
+          <w:ilvl w:val="2"/>
+          <w:numId w:val="1"/>
+        </w:numPr>
+      </w:pPr>
+      <w:r>
+        <w:t xml:space="preserve">Design mounting for 2x amber </w:t>
+      </w:r>
+      <w:r>
+        <w:t>DOT FMVSS 108</w:t>
+      </w:r>
+      <w:r>
+        <w:t xml:space="preserve"> lights on the car (one facing forward and one facing backwards (aft))</w:t>
+      </w:r>
+    </w:p>
+    <w:p/>
+    <w:p>
+      <w:pPr>
+        <w:pStyle w:val="ListParagraph"/>
+        <w:numPr>
+          <w:ilvl w:val="0"/>
+          <w:numId w:val="1"/>
+        </w:numPr>
+      </w:pPr>
+      <w:r>
+        <w:t>Directed</w:t>
+      </w:r>
+    </w:p>
+    <w:p>
+      <w:pPr>
+        <w:pStyle w:val="ListParagraph"/>
+        <w:numPr>
+          <w:ilvl w:val="1"/>
+          <w:numId w:val="1"/>
+        </w:numPr>
+      </w:pPr>
+      <w:r>
+        <w:t>EXPANSION Board</w:t>
+      </w:r>
+    </w:p>
+    <w:p>
+      <w:pPr>
+        <w:pStyle w:val="ListParagraph"/>
+        <w:numPr>
+          <w:ilvl w:val="2"/>
+          <w:numId w:val="1"/>
+        </w:numPr>
+      </w:pPr>
+      <w:r>
         <w:lastRenderedPageBreak/>
-        <w:t>Charger</w:t>
-      </w:r>
-    </w:p>
-    <w:p>
-      <w:pPr>
-        <w:pStyle w:val="ListParagraph"/>
-        <w:numPr>
-          <w:ilvl w:val="2"/>
-          <w:numId w:val="1"/>
-        </w:numPr>
-      </w:pPr>
-      <w:r>
-        <w:t xml:space="preserve">Add new HV connectors </w:t>
-      </w:r>
-    </w:p>
-    <w:p>
-      <w:pPr>
-        <w:pStyle w:val="ListParagraph"/>
-        <w:numPr>
-          <w:ilvl w:val="2"/>
-          <w:numId w:val="1"/>
-        </w:numPr>
-      </w:pPr>
-      <w:r>
-        <w:t>Fix oopsie wire on PCB</w:t>
-      </w:r>
-    </w:p>
-    <w:p>
-      <w:pPr>
-        <w:pStyle w:val="ListParagraph"/>
-        <w:numPr>
-          <w:ilvl w:val="1"/>
-          <w:numId w:val="1"/>
-        </w:numPr>
-      </w:pPr>
-      <w:r>
-        <w:t>DEN:</w:t>
-      </w:r>
-    </w:p>
-    <w:p>
-      <w:pPr>
-        <w:pStyle w:val="ListParagraph"/>
-        <w:numPr>
-          <w:ilvl w:val="2"/>
-          <w:numId w:val="1"/>
-        </w:numPr>
-      </w:pPr>
-      <w:r>
-        <w:t>Resize to chassis (might not have to?)</w:t>
-      </w:r>
-    </w:p>
-    <w:p>
-      <w:pPr>
-        <w:pStyle w:val="ListParagraph"/>
-        <w:numPr>
-          <w:ilvl w:val="2"/>
-          <w:numId w:val="1"/>
-        </w:numPr>
-      </w:pPr>
-      <w:r>
-        <w:t>All naming of AMS to BMS</w:t>
-      </w:r>
-    </w:p>
-    <w:p>
-      <w:pPr>
-        <w:pStyle w:val="ListParagraph"/>
-        <w:numPr>
-          <w:ilvl w:val="2"/>
-          <w:numId w:val="1"/>
-        </w:numPr>
-      </w:pPr>
-      <w:r>
-        <w:t>Change from DT 8 pin to AT 8 pin keyed connector for CEN connection</w:t>
-      </w:r>
-    </w:p>
-    <w:p>
-      <w:pPr>
-        <w:pStyle w:val="ListParagraph"/>
-        <w:numPr>
-          <w:ilvl w:val="1"/>
-          <w:numId w:val="1"/>
-        </w:numPr>
-      </w:pPr>
-      <w:r>
-        <w:t xml:space="preserve">In charge of monitoring and managing </w:t>
+        <w:t>Size CAN lines correctly</w:t>
+      </w:r>
+    </w:p>
+    <w:p>
+      <w:pPr>
+        <w:pStyle w:val="ListParagraph"/>
+        <w:numPr>
+          <w:ilvl w:val="2"/>
+          <w:numId w:val="1"/>
+        </w:numPr>
+      </w:pPr>
+      <w:r>
+        <w:t>Fix ground plane (not have big breaks)</w:t>
+      </w:r>
+    </w:p>
+    <w:p>
+      <w:pPr>
+        <w:pStyle w:val="ListParagraph"/>
+        <w:numPr>
+          <w:ilvl w:val="2"/>
+          <w:numId w:val="1"/>
+        </w:numPr>
+      </w:pPr>
+      <w:r>
+        <w:t>Transfer SWEN functionality</w:t>
+      </w:r>
+    </w:p>
+    <w:p>
+      <w:pPr>
+        <w:pStyle w:val="ListParagraph"/>
+        <w:numPr>
+          <w:ilvl w:val="3"/>
+          <w:numId w:val="1"/>
+        </w:numPr>
+      </w:pPr>
+      <w:r>
+        <w:t>Includes: dials for torque setting, switch for regen (implement a way so that the dial/switch are in the correct position after unplugging and plugging the board in)</w:t>
+      </w:r>
+    </w:p>
+    <w:p>
+      <w:pPr>
+        <w:pStyle w:val="ListParagraph"/>
+        <w:numPr>
+          <w:ilvl w:val="2"/>
+          <w:numId w:val="1"/>
+        </w:numPr>
+      </w:pPr>
+      <w:r>
+        <w:t xml:space="preserve">Temperature sensors for radiator </w:t>
+      </w:r>
+    </w:p>
+    <w:p>
+      <w:pPr>
+        <w:pStyle w:val="ListParagraph"/>
+        <w:numPr>
+          <w:ilvl w:val="3"/>
+          <w:numId w:val="1"/>
+        </w:numPr>
+      </w:pPr>
+      <w:r>
+        <w:t>Create loom to connect to them (already in radiator)</w:t>
+      </w:r>
+    </w:p>
+    <w:p>
+      <w:pPr>
+        <w:pStyle w:val="ListParagraph"/>
+        <w:numPr>
+          <w:ilvl w:val="3"/>
+          <w:numId w:val="1"/>
+        </w:numPr>
+      </w:pPr>
+      <w:r>
+        <w:t xml:space="preserve">DBC file and </w:t>
       </w:r>
       <w:proofErr w:type="spellStart"/>
       <w:r>
@@ -970,122 +1597,31 @@
       </w:r>
       <w:proofErr w:type="spellEnd"/>
       <w:r>
-        <w:t xml:space="preserve"> at track days</w:t>
-      </w:r>
-    </w:p>
-    <w:p/>
-    <w:p>
-      <w:pPr>
-        <w:pStyle w:val="ListParagraph"/>
-        <w:numPr>
-          <w:ilvl w:val="0"/>
-          <w:numId w:val="1"/>
-        </w:numPr>
-      </w:pPr>
-      <w:r>
-        <w:t>HIP – Directed or Extra – Mia (is ENGG3200 in SEM 2)</w:t>
-      </w:r>
-    </w:p>
-    <w:p>
-      <w:pPr>
-        <w:pStyle w:val="ListParagraph"/>
-        <w:numPr>
-          <w:ilvl w:val="1"/>
-          <w:numId w:val="1"/>
-        </w:numPr>
-      </w:pPr>
-      <w:r>
-        <w:t>Read Jackson’s report?</w:t>
-      </w:r>
-    </w:p>
-    <w:p>
-      <w:pPr>
-        <w:pStyle w:val="ListParagraph"/>
-        <w:numPr>
-          <w:ilvl w:val="1"/>
-          <w:numId w:val="1"/>
-        </w:numPr>
-      </w:pPr>
-      <w:r>
-        <w:t>All naming of HVD to MSD</w:t>
-      </w:r>
-    </w:p>
-    <w:p>
-      <w:pPr>
-        <w:pStyle w:val="ListParagraph"/>
-        <w:numPr>
-          <w:ilvl w:val="1"/>
-          <w:numId w:val="1"/>
-        </w:numPr>
-      </w:pPr>
-      <w:r>
-        <w:t>New Master Switches (footprint will change)</w:t>
-      </w:r>
-    </w:p>
-    <w:p>
-      <w:pPr>
-        <w:pStyle w:val="ListParagraph"/>
-        <w:numPr>
-          <w:ilvl w:val="1"/>
-          <w:numId w:val="1"/>
-        </w:numPr>
-      </w:pPr>
-      <w:r>
-        <w:t>HV connector interlock (part of the mech enclosure role?)</w:t>
-      </w:r>
-    </w:p>
-    <w:p>
-      <w:pPr>
-        <w:pStyle w:val="ListParagraph"/>
-        <w:numPr>
-          <w:ilvl w:val="1"/>
-          <w:numId w:val="1"/>
-        </w:numPr>
-      </w:pPr>
-      <w:r>
-        <w:t>Change from DT connector to one that is rated for higher voltage for DCDC to HIP connector</w:t>
-      </w:r>
-    </w:p>
-    <w:p>
-      <w:bookmarkStart w:id="1" w:name="_Hlk190702408"/>
-    </w:p>
-    <w:p>
-      <w:pPr>
-        <w:pStyle w:val="ListParagraph"/>
-        <w:numPr>
-          <w:ilvl w:val="0"/>
-          <w:numId w:val="1"/>
-        </w:numPr>
-      </w:pPr>
-      <w:r>
-        <w:t>Directed</w:t>
-      </w:r>
-    </w:p>
-    <w:p>
-      <w:pPr>
-        <w:pStyle w:val="ListParagraph"/>
-        <w:numPr>
-          <w:ilvl w:val="1"/>
-          <w:numId w:val="1"/>
-        </w:numPr>
-      </w:pPr>
-      <w:r>
-        <w:t>HFR</w:t>
-      </w:r>
-      <w:r>
-        <w:tab/>
-      </w:r>
-    </w:p>
-    <w:p>
-      <w:pPr>
-        <w:pStyle w:val="ListParagraph"/>
-        <w:numPr>
-          <w:ilvl w:val="2"/>
-          <w:numId w:val="1"/>
-        </w:numPr>
-      </w:pPr>
-      <w:r>
-        <w:t>Implement BMS-IMD Tractive System Status Indicator fault detection circuit on this board</w:t>
+        <w:t xml:space="preserve"> updates</w:t>
+      </w:r>
+    </w:p>
+    <w:p>
+      <w:pPr>
+        <w:pStyle w:val="ListParagraph"/>
+        <w:numPr>
+          <w:ilvl w:val="2"/>
+          <w:numId w:val="1"/>
+        </w:numPr>
+      </w:pPr>
+      <w:r>
+        <w:t>Implement shock pots, wheel speed and steering angle</w:t>
+      </w:r>
+    </w:p>
+    <w:p>
+      <w:pPr>
+        <w:pStyle w:val="ListParagraph"/>
+        <w:numPr>
+          <w:ilvl w:val="2"/>
+          <w:numId w:val="1"/>
+        </w:numPr>
+      </w:pPr>
+      <w:r>
+        <w:t>Mount wheel speed sensors (3d printed)</w:t>
       </w:r>
     </w:p>
     <w:p>
@@ -1097,7 +1633,43 @@
         </w:numPr>
       </w:pPr>
       <w:r>
-        <w:t xml:space="preserve">Read 2025 rules and compare them to 2024’s rules to understand the change </w:t>
+        <w:t>Design 3d printed mount to attach to potentially all 4 wheels of NU24</w:t>
+      </w:r>
+    </w:p>
+    <w:p>
+      <w:pPr>
+        <w:pStyle w:val="ListParagraph"/>
+        <w:numPr>
+          <w:ilvl w:val="4"/>
+          <w:numId w:val="1"/>
+        </w:numPr>
+      </w:pPr>
+      <w:r>
+        <w:t>So that if project is finished, sensors can be easily tested</w:t>
+      </w:r>
+    </w:p>
+    <w:p>
+      <w:pPr>
+        <w:pStyle w:val="ListParagraph"/>
+        <w:numPr>
+          <w:ilvl w:val="4"/>
+          <w:numId w:val="1"/>
+        </w:numPr>
+      </w:pPr>
+      <w:r>
+        <w:t>Do the front two first wheel speed sensors first</w:t>
+      </w:r>
+    </w:p>
+    <w:p>
+      <w:pPr>
+        <w:pStyle w:val="ListParagraph"/>
+        <w:numPr>
+          <w:ilvl w:val="2"/>
+          <w:numId w:val="1"/>
+        </w:numPr>
+      </w:pPr>
+      <w:r>
+        <w:t>Creation of loom to plug into EXPANSION Board</w:t>
       </w:r>
     </w:p>
     <w:p>
@@ -1109,7 +1681,7 @@
         </w:numPr>
       </w:pPr>
       <w:r>
-        <w:t xml:space="preserve">Research circuit to implement this change </w:t>
+        <w:t>Pinout of OEM connector researched</w:t>
       </w:r>
     </w:p>
     <w:p>
@@ -1121,7 +1693,56 @@
         </w:numPr>
       </w:pPr>
       <w:r>
-        <w:t xml:space="preserve">Design circuit </w:t>
+        <w:t>Pinout of new DT connector correct and able to interface with EXPANSION Board</w:t>
+      </w:r>
+    </w:p>
+    <w:p>
+      <w:pPr>
+        <w:pStyle w:val="ListParagraph"/>
+        <w:numPr>
+          <w:ilvl w:val="2"/>
+          <w:numId w:val="1"/>
+        </w:numPr>
+      </w:pPr>
+      <w:r>
+        <w:t xml:space="preserve">Wheel speed sensor data </w:t>
+      </w:r>
+      <w:proofErr w:type="gramStart"/>
+      <w:r>
+        <w:t>is able to</w:t>
+      </w:r>
+      <w:proofErr w:type="gramEnd"/>
+      <w:r>
+        <w:t xml:space="preserve"> be read from </w:t>
+      </w:r>
+      <w:proofErr w:type="spellStart"/>
+      <w:r>
+        <w:t>MoTeC</w:t>
+      </w:r>
+      <w:proofErr w:type="spellEnd"/>
+    </w:p>
+    <w:p>
+      <w:pPr>
+        <w:pStyle w:val="ListParagraph"/>
+        <w:numPr>
+          <w:ilvl w:val="3"/>
+          <w:numId w:val="1"/>
+        </w:numPr>
+      </w:pPr>
+      <w:r>
+        <w:t xml:space="preserve">Create 4 messages in NU25 DBC file for wheel speed sensors (one for each wheel), with correct scaling, offset, bit length and value range </w:t>
+      </w:r>
+    </w:p>
+    <w:p>
+      <w:pPr>
+        <w:pStyle w:val="ListParagraph"/>
+        <w:numPr>
+          <w:ilvl w:val="3"/>
+          <w:numId w:val="1"/>
+        </w:numPr>
+      </w:pPr>
+      <w:r>
+        <w:t>Implement code for wheel speed sensors on the EXPANSION Board</w:t>
       </w:r>
     </w:p>
     <w:p>
@@ -1133,59 +1754,7 @@
         </w:numPr>
       </w:pPr>
       <w:r>
-        <w:t>AND gate for BMS and IMD fault detection</w:t>
-      </w:r>
-    </w:p>
-    <w:p>
-      <w:pPr>
-        <w:pStyle w:val="ListParagraph"/>
-        <w:numPr>
-          <w:ilvl w:val="4"/>
-          <w:numId w:val="1"/>
-        </w:numPr>
-      </w:pPr>
-      <w:r>
-        <w:t xml:space="preserve">555 timer circuit for 2-5 Hz signal generation (research correct circuit (555 timer datasheet), but ultimately use the one that is on the </w:t>
-      </w:r>
-      <w:proofErr w:type="spellStart"/>
-      <w:r>
-        <w:t>TSAL_Discharge</w:t>
-      </w:r>
-      <w:proofErr w:type="spellEnd"/>
-      <w:r>
-        <w:t xml:space="preserve"> board (use DMN6140L for all MOSFETs)</w:t>
-      </w:r>
-    </w:p>
-    <w:p>
-      <w:pPr>
-        <w:pStyle w:val="ListParagraph"/>
-        <w:numPr>
-          <w:ilvl w:val="4"/>
-          <w:numId w:val="1"/>
-        </w:numPr>
-      </w:pPr>
-      <w:r>
-        <w:t xml:space="preserve">MOSFET to switch outputted </w:t>
-      </w:r>
-      <w:proofErr w:type="spellStart"/>
-      <w:r>
-        <w:t>gnd</w:t>
-      </w:r>
-      <w:proofErr w:type="spellEnd"/>
-      <w:r>
-        <w:t xml:space="preserve"> signal</w:t>
-      </w:r>
-    </w:p>
-    <w:p>
-      <w:pPr>
-        <w:pStyle w:val="ListParagraph"/>
-        <w:numPr>
-          <w:ilvl w:val="4"/>
-          <w:numId w:val="1"/>
-        </w:numPr>
-      </w:pPr>
-      <w:r>
-        <w:t>Rough outline of circuit in obsidian notes</w:t>
+        <w:t>With data from wheel speed sensor sent using the message from previous dot point</w:t>
       </w:r>
     </w:p>
     <w:p>
@@ -1196,554 +1765,7 @@
           <w:numId w:val="1"/>
         </w:numPr>
       </w:pPr>
-      <w:proofErr w:type="spellStart"/>
-      <w:r>
-        <w:t>LTSpice</w:t>
-      </w:r>
-      <w:proofErr w:type="spellEnd"/>
-      <w:r>
-        <w:t xml:space="preserve"> the circuit</w:t>
-      </w:r>
-    </w:p>
-    <w:p>
-      <w:pPr>
-        <w:pStyle w:val="ListParagraph"/>
-        <w:numPr>
-          <w:ilvl w:val="3"/>
-          <w:numId w:val="1"/>
-        </w:numPr>
-      </w:pPr>
-      <w:r>
-        <w:t>Breadboard the circuit</w:t>
-      </w:r>
-    </w:p>
-    <w:p>
-      <w:pPr>
-        <w:pStyle w:val="ListParagraph"/>
-        <w:numPr>
-          <w:ilvl w:val="4"/>
-          <w:numId w:val="1"/>
-        </w:numPr>
-      </w:pPr>
-      <w:r>
-        <w:t>Red Flash of TSSI could be just a THT LED?</w:t>
-      </w:r>
-    </w:p>
-    <w:p>
-      <w:pPr>
-        <w:pStyle w:val="ListParagraph"/>
-        <w:numPr>
-          <w:ilvl w:val="3"/>
-          <w:numId w:val="1"/>
-        </w:numPr>
-      </w:pPr>
-      <w:r>
-        <w:t xml:space="preserve">Correct PCB to accommodate for circuit </w:t>
-      </w:r>
-    </w:p>
-    <w:p>
-      <w:pPr>
-        <w:pStyle w:val="ListParagraph"/>
-        <w:numPr>
-          <w:ilvl w:val="4"/>
-          <w:numId w:val="1"/>
-        </w:numPr>
-      </w:pPr>
-      <w:r>
-        <w:t>Increase input/output of header pins by 1 on each side</w:t>
-      </w:r>
-    </w:p>
-    <w:p>
-      <w:pPr>
-        <w:pStyle w:val="ListParagraph"/>
-        <w:numPr>
-          <w:ilvl w:val="3"/>
-          <w:numId w:val="1"/>
-        </w:numPr>
-      </w:pPr>
-      <w:r>
-        <w:t>Order PCB</w:t>
-      </w:r>
-    </w:p>
-    <w:p>
-      <w:pPr>
-        <w:pStyle w:val="ListParagraph"/>
-        <w:numPr>
-          <w:ilvl w:val="2"/>
-          <w:numId w:val="1"/>
-        </w:numPr>
-      </w:pPr>
-      <w:r>
-        <w:t>Implement green light turning off while red is flashing</w:t>
-      </w:r>
-    </w:p>
-    <w:p>
-      <w:pPr>
-        <w:pStyle w:val="ListParagraph"/>
-        <w:numPr>
-          <w:ilvl w:val="3"/>
-          <w:numId w:val="1"/>
-        </w:numPr>
-      </w:pPr>
-      <w:r>
-        <w:t xml:space="preserve">Potentially make a second circuit to account for this possibility </w:t>
-      </w:r>
-    </w:p>
-    <w:p>
-      <w:pPr>
-        <w:pStyle w:val="ListParagraph"/>
-        <w:numPr>
-          <w:ilvl w:val="4"/>
-          <w:numId w:val="1"/>
-        </w:numPr>
-      </w:pPr>
-      <w:r>
-        <w:t>Rough outline of circuit in obsidian notes</w:t>
-      </w:r>
-    </w:p>
-    <w:p>
-      <w:pPr>
-        <w:pStyle w:val="ListParagraph"/>
-        <w:numPr>
-          <w:ilvl w:val="2"/>
-          <w:numId w:val="1"/>
-        </w:numPr>
-      </w:pPr>
-      <w:proofErr w:type="spellStart"/>
-      <w:r>
-        <w:lastRenderedPageBreak/>
-        <w:t>LTSpice</w:t>
-      </w:r>
-      <w:proofErr w:type="spellEnd"/>
-      <w:r>
-        <w:t>/Breadboard test</w:t>
-      </w:r>
-    </w:p>
-    <w:p>
-      <w:pPr>
-        <w:pStyle w:val="ListParagraph"/>
-        <w:numPr>
-          <w:ilvl w:val="1"/>
-          <w:numId w:val="1"/>
-        </w:numPr>
-      </w:pPr>
-      <w:r>
-        <w:t xml:space="preserve">Deliverable: </w:t>
-      </w:r>
-    </w:p>
-    <w:p>
-      <w:pPr>
-        <w:pStyle w:val="ListParagraph"/>
-        <w:numPr>
-          <w:ilvl w:val="2"/>
-          <w:numId w:val="1"/>
-        </w:numPr>
-      </w:pPr>
-      <w:r>
-        <w:t xml:space="preserve">HFR with working and tested BMS-IMD fault detection circuit </w:t>
-      </w:r>
-    </w:p>
-    <w:p>
-      <w:pPr>
-        <w:pStyle w:val="ListParagraph"/>
-        <w:numPr>
-          <w:ilvl w:val="1"/>
-          <w:numId w:val="1"/>
-        </w:numPr>
-      </w:pPr>
-      <w:r>
-        <w:t>CEN Iteration</w:t>
-      </w:r>
-    </w:p>
-    <w:p>
-      <w:pPr>
-        <w:pStyle w:val="ListParagraph"/>
-        <w:numPr>
-          <w:ilvl w:val="2"/>
-          <w:numId w:val="1"/>
-        </w:numPr>
-      </w:pPr>
-      <w:r>
-        <w:t>TSAL DT</w:t>
-      </w:r>
-    </w:p>
-    <w:p>
-      <w:pPr>
-        <w:pStyle w:val="ListParagraph"/>
-        <w:numPr>
-          <w:ilvl w:val="3"/>
-          <w:numId w:val="1"/>
-        </w:numPr>
-      </w:pPr>
-      <w:r>
-        <w:t>Change name to UEN</w:t>
-      </w:r>
-    </w:p>
-    <w:p>
-      <w:pPr>
-        <w:pStyle w:val="ListParagraph"/>
-        <w:numPr>
-          <w:ilvl w:val="3"/>
-          <w:numId w:val="1"/>
-        </w:numPr>
-      </w:pPr>
-      <w:r>
-        <w:t>Make it an 8-pin connector (to route new red switch ground signal)</w:t>
-      </w:r>
-    </w:p>
-    <w:p>
-      <w:pPr>
-        <w:pStyle w:val="ListParagraph"/>
-        <w:numPr>
-          <w:ilvl w:val="2"/>
-          <w:numId w:val="1"/>
-        </w:numPr>
-      </w:pPr>
-      <w:r>
-        <w:t>Route TSAL_GREEN_SWITCHED_GND (rename) to HFR breakout</w:t>
-      </w:r>
-    </w:p>
-    <w:p>
-      <w:pPr>
-        <w:pStyle w:val="ListParagraph"/>
-        <w:numPr>
-          <w:ilvl w:val="1"/>
-          <w:numId w:val="1"/>
-        </w:numPr>
-      </w:pPr>
-      <w:r>
-        <w:t>Ready To Move Light implementation (while PCBs are on order)</w:t>
-      </w:r>
-    </w:p>
-    <w:p>
-      <w:pPr>
-        <w:pStyle w:val="ListParagraph"/>
-        <w:numPr>
-          <w:ilvl w:val="2"/>
-          <w:numId w:val="1"/>
-        </w:numPr>
-      </w:pPr>
-      <w:r>
-        <w:t xml:space="preserve">Order and commission a light that meets </w:t>
-      </w:r>
-      <w:r>
-        <w:t>DOT FMVSS 108</w:t>
-      </w:r>
-    </w:p>
-    <w:p>
-      <w:pPr>
-        <w:pStyle w:val="ListParagraph"/>
-        <w:numPr>
-          <w:ilvl w:val="2"/>
-          <w:numId w:val="1"/>
-        </w:numPr>
-      </w:pPr>
-      <w:r>
-        <w:t>Change loom</w:t>
-      </w:r>
-    </w:p>
-    <w:p>
-      <w:pPr>
-        <w:pStyle w:val="ListParagraph"/>
-        <w:numPr>
-          <w:ilvl w:val="2"/>
-          <w:numId w:val="1"/>
-        </w:numPr>
-      </w:pPr>
-      <w:r>
-        <w:t xml:space="preserve">Design mounting for 2x amber </w:t>
-      </w:r>
-      <w:r>
-        <w:t>DOT FMVSS 108</w:t>
-      </w:r>
-      <w:r>
-        <w:t xml:space="preserve"> lights on the car (one facing forward and one facing backwards (aft))</w:t>
-      </w:r>
-    </w:p>
-    <w:p/>
-    <w:p>
-      <w:pPr>
-        <w:pStyle w:val="ListParagraph"/>
-        <w:numPr>
-          <w:ilvl w:val="0"/>
-          <w:numId w:val="1"/>
-        </w:numPr>
-      </w:pPr>
-      <w:r>
-        <w:t>Directed</w:t>
-      </w:r>
-    </w:p>
-    <w:p>
-      <w:pPr>
-        <w:pStyle w:val="ListParagraph"/>
-        <w:numPr>
-          <w:ilvl w:val="1"/>
-          <w:numId w:val="1"/>
-        </w:numPr>
-      </w:pPr>
-      <w:r>
-        <w:t>EXPANSION Board</w:t>
-      </w:r>
-    </w:p>
-    <w:p>
-      <w:pPr>
-        <w:pStyle w:val="ListParagraph"/>
-        <w:numPr>
-          <w:ilvl w:val="2"/>
-          <w:numId w:val="1"/>
-        </w:numPr>
-      </w:pPr>
-      <w:r>
-        <w:t>Size CAN lines correctly</w:t>
-      </w:r>
-    </w:p>
-    <w:p>
-      <w:pPr>
-        <w:pStyle w:val="ListParagraph"/>
-        <w:numPr>
-          <w:ilvl w:val="2"/>
-          <w:numId w:val="1"/>
-        </w:numPr>
-      </w:pPr>
-      <w:r>
-        <w:t>Fix ground plane (not have big breaks)</w:t>
-      </w:r>
-    </w:p>
-    <w:p>
-      <w:pPr>
-        <w:pStyle w:val="ListParagraph"/>
-        <w:numPr>
-          <w:ilvl w:val="2"/>
-          <w:numId w:val="1"/>
-        </w:numPr>
-      </w:pPr>
-      <w:r>
-        <w:t>Transfer SWEN functionality</w:t>
-      </w:r>
-    </w:p>
-    <w:p>
-      <w:pPr>
-        <w:pStyle w:val="ListParagraph"/>
-        <w:numPr>
-          <w:ilvl w:val="3"/>
-          <w:numId w:val="1"/>
-        </w:numPr>
-      </w:pPr>
-      <w:r>
-        <w:t>Includes: dials for torque setting, switch for regen (implement a way so that the dial/switch are in the correct position after unplugging and plugging the board in)</w:t>
-      </w:r>
-    </w:p>
-    <w:p>
-      <w:pPr>
-        <w:pStyle w:val="ListParagraph"/>
-        <w:numPr>
-          <w:ilvl w:val="2"/>
-          <w:numId w:val="1"/>
-        </w:numPr>
-      </w:pPr>
-      <w:r>
-        <w:t xml:space="preserve">Temperature sensors for radiator </w:t>
-      </w:r>
-    </w:p>
-    <w:p>
-      <w:pPr>
-        <w:pStyle w:val="ListParagraph"/>
-        <w:numPr>
-          <w:ilvl w:val="3"/>
-          <w:numId w:val="1"/>
-        </w:numPr>
-      </w:pPr>
-      <w:r>
-        <w:t>Create loom to connect to them (already in radiator)</w:t>
-      </w:r>
-    </w:p>
-    <w:p>
-      <w:pPr>
-        <w:pStyle w:val="ListParagraph"/>
-        <w:numPr>
-          <w:ilvl w:val="3"/>
-          <w:numId w:val="1"/>
-        </w:numPr>
-      </w:pPr>
-      <w:r>
-        <w:t xml:space="preserve">DBC file and </w:t>
-      </w:r>
-      <w:proofErr w:type="spellStart"/>
-      <w:r>
-        <w:t>MoTeC</w:t>
-      </w:r>
-      <w:proofErr w:type="spellEnd"/>
-      <w:r>
-        <w:t xml:space="preserve"> updates</w:t>
-      </w:r>
-    </w:p>
-    <w:p>
-      <w:pPr>
-        <w:pStyle w:val="ListParagraph"/>
-        <w:numPr>
-          <w:ilvl w:val="2"/>
-          <w:numId w:val="1"/>
-        </w:numPr>
-      </w:pPr>
-      <w:r>
-        <w:t>Implement shock pots, wheel speed and steering angle</w:t>
-      </w:r>
-    </w:p>
-    <w:p>
-      <w:pPr>
-        <w:pStyle w:val="ListParagraph"/>
-        <w:numPr>
-          <w:ilvl w:val="2"/>
-          <w:numId w:val="1"/>
-        </w:numPr>
-      </w:pPr>
-      <w:r>
-        <w:t>Mount wheel speed sensors (3d printed)</w:t>
-      </w:r>
-    </w:p>
-    <w:p>
-      <w:pPr>
-        <w:pStyle w:val="ListParagraph"/>
-        <w:numPr>
-          <w:ilvl w:val="3"/>
-          <w:numId w:val="1"/>
-        </w:numPr>
-      </w:pPr>
-      <w:r>
-        <w:t>Design 3d printed mount to attach to potentially all 4 wheels of NU24</w:t>
-      </w:r>
-    </w:p>
-    <w:p>
-      <w:pPr>
-        <w:pStyle w:val="ListParagraph"/>
-        <w:numPr>
-          <w:ilvl w:val="4"/>
-          <w:numId w:val="1"/>
-        </w:numPr>
-      </w:pPr>
-      <w:r>
-        <w:t>So that if project is finished, sensors can be easily tested</w:t>
-      </w:r>
-    </w:p>
-    <w:p>
-      <w:pPr>
-        <w:pStyle w:val="ListParagraph"/>
-        <w:numPr>
-          <w:ilvl w:val="4"/>
-          <w:numId w:val="1"/>
-        </w:numPr>
-      </w:pPr>
-      <w:r>
-        <w:t>Do the front two first wheel speed sensors first</w:t>
-      </w:r>
-    </w:p>
-    <w:p>
-      <w:pPr>
-        <w:pStyle w:val="ListParagraph"/>
-        <w:numPr>
-          <w:ilvl w:val="2"/>
-          <w:numId w:val="1"/>
-        </w:numPr>
-      </w:pPr>
-      <w:r>
-        <w:t>Creation of loom to plug into EXPANSION Board</w:t>
-      </w:r>
-    </w:p>
-    <w:p>
-      <w:pPr>
-        <w:pStyle w:val="ListParagraph"/>
-        <w:numPr>
-          <w:ilvl w:val="3"/>
-          <w:numId w:val="1"/>
-        </w:numPr>
-      </w:pPr>
-      <w:r>
-        <w:t>Pinout of OEM connector researched</w:t>
-      </w:r>
-    </w:p>
-    <w:p>
-      <w:pPr>
-        <w:pStyle w:val="ListParagraph"/>
-        <w:numPr>
-          <w:ilvl w:val="3"/>
-          <w:numId w:val="1"/>
-        </w:numPr>
-      </w:pPr>
-      <w:r>
-        <w:t>Pinout of new DT connector correct and able to interface with EXPANSION Board</w:t>
-      </w:r>
-    </w:p>
-    <w:p>
-      <w:pPr>
-        <w:pStyle w:val="ListParagraph"/>
-        <w:numPr>
-          <w:ilvl w:val="2"/>
-          <w:numId w:val="1"/>
-        </w:numPr>
-      </w:pPr>
-      <w:r>
-        <w:t xml:space="preserve">Wheel speed sensor data </w:t>
-      </w:r>
-      <w:proofErr w:type="gramStart"/>
-      <w:r>
-        <w:t>is able to</w:t>
-      </w:r>
-      <w:proofErr w:type="gramEnd"/>
-      <w:r>
-        <w:t xml:space="preserve"> be read from </w:t>
-      </w:r>
-      <w:proofErr w:type="spellStart"/>
-      <w:r>
-        <w:t>MoTeC</w:t>
-      </w:r>
-      <w:proofErr w:type="spellEnd"/>
-    </w:p>
-    <w:p>
-      <w:pPr>
-        <w:pStyle w:val="ListParagraph"/>
-        <w:numPr>
-          <w:ilvl w:val="3"/>
-          <w:numId w:val="1"/>
-        </w:numPr>
-      </w:pPr>
-      <w:r>
-        <w:t xml:space="preserve">Create 4 messages in NU25 DBC file for wheel speed sensors (one for each wheel), with correct scaling, offset, bit length and value range </w:t>
-      </w:r>
-    </w:p>
-    <w:p>
-      <w:pPr>
-        <w:pStyle w:val="ListParagraph"/>
-        <w:numPr>
-          <w:ilvl w:val="3"/>
-          <w:numId w:val="1"/>
-        </w:numPr>
-      </w:pPr>
-      <w:r>
-        <w:t>Implement code for wheel speed sensors on the EXPANSION Board</w:t>
-      </w:r>
-    </w:p>
-    <w:p>
-      <w:pPr>
-        <w:pStyle w:val="ListParagraph"/>
-        <w:numPr>
-          <w:ilvl w:val="4"/>
-          <w:numId w:val="1"/>
-        </w:numPr>
-      </w:pPr>
-      <w:r>
-        <w:t>With data from wheel speed sensor sent using the message from previous dot point</w:t>
-      </w:r>
-    </w:p>
-    <w:p>
-      <w:pPr>
-        <w:pStyle w:val="ListParagraph"/>
-        <w:numPr>
-          <w:ilvl w:val="3"/>
-          <w:numId w:val="1"/>
-        </w:numPr>
-      </w:pPr>
-      <w:r>
-        <w:lastRenderedPageBreak/>
+      <w:r>
         <w:t xml:space="preserve">Configure </w:t>
       </w:r>
       <w:proofErr w:type="spellStart"/>
@@ -3411,6 +3433,15 @@
 </file>
 
 <file path=customXml/item1.xml><?xml version="1.0" encoding="utf-8"?>
+<?mso-contentType ?>
+<FormTemplates xmlns="http://schemas.microsoft.com/sharepoint/v3/contenttype/forms">
+  <Display>DocumentLibraryForm</Display>
+  <Edit>DocumentLibraryForm</Edit>
+  <New>DocumentLibraryForm</New>
+</FormTemplates>
+</file>
+
+<file path=customXml/item2.xml><?xml version="1.0" encoding="utf-8"?>
 <ct:contentTypeSchema xmlns:ct="http://schemas.microsoft.com/office/2006/metadata/contentType" xmlns:ma="http://schemas.microsoft.com/office/2006/metadata/properties/metaAttributes" ct:_="" ma:_="" ma:contentTypeName="Document" ma:contentTypeID="0x0101006E7F152C5F389042B06687A7F2F41AA1" ma:contentTypeVersion="13" ma:contentTypeDescription="Create a new document." ma:contentTypeScope="" ma:versionID="e626e88b0816c055eec65e775cd391b9">
   <xsd:schema xmlns:xsd="http://www.w3.org/2001/XMLSchema" xmlns:xs="http://www.w3.org/2001/XMLSchema" xmlns:p="http://schemas.microsoft.com/office/2006/metadata/properties" xmlns:ns3="f5d11fcf-3161-45d8-899c-9da54d9f529e" xmlns:ns4="c70da2cc-2ad6-42f8-a130-00d69c592d3e" targetNamespace="http://schemas.microsoft.com/office/2006/metadata/properties" ma:root="true" ma:fieldsID="d13f53bf5c0844fe72b93502d29022bf" ns3:_="" ns4:_="">
     <xsd:import namespace="f5d11fcf-3161-45d8-899c-9da54d9f529e"/>
@@ -3629,15 +3660,6 @@
 </ct:contentTypeSchema>
 </file>
 
-<file path=customXml/item2.xml><?xml version="1.0" encoding="utf-8"?>
-<?mso-contentType ?>
-<FormTemplates xmlns="http://schemas.microsoft.com/sharepoint/v3/contenttype/forms">
-  <Display>DocumentLibraryForm</Display>
-  <Edit>DocumentLibraryForm</Edit>
-  <New>DocumentLibraryForm</New>
-</FormTemplates>
-</file>
-
 <file path=customXml/item3.xml><?xml version="1.0" encoding="utf-8"?>
 <p:properties xmlns:p="http://schemas.microsoft.com/office/2006/metadata/properties" xmlns:xsi="http://www.w3.org/2001/XMLSchema-instance" xmlns:pc="http://schemas.microsoft.com/office/infopath/2007/PartnerControls">
   <documentManagement>
@@ -3647,6 +3669,14 @@
 </file>
 
 <file path=customXml/itemProps1.xml><?xml version="1.0" encoding="utf-8"?>
+<ds:datastoreItem xmlns:ds="http://schemas.openxmlformats.org/officeDocument/2006/customXml" ds:itemID="{65EE932D-177F-4D89-9BC3-9A9F014329EE}">
+  <ds:schemaRefs>
+    <ds:schemaRef ds:uri="http://schemas.microsoft.com/sharepoint/v3/contenttype/forms"/>
+  </ds:schemaRefs>
+</ds:datastoreItem>
+</file>
+
+<file path=customXml/itemProps2.xml><?xml version="1.0" encoding="utf-8"?>
 <ds:datastoreItem xmlns:ds="http://schemas.openxmlformats.org/officeDocument/2006/customXml" ds:itemID="{046A4314-E643-48C4-8218-216D2E881CEA}">
   <ds:schemaRefs>
     <ds:schemaRef ds:uri="http://schemas.microsoft.com/office/2006/metadata/contentType"/>
@@ -3665,14 +3695,6 @@
 </ds:datastoreItem>
 </file>
 
-<file path=customXml/itemProps2.xml><?xml version="1.0" encoding="utf-8"?>
-<ds:datastoreItem xmlns:ds="http://schemas.openxmlformats.org/officeDocument/2006/customXml" ds:itemID="{65EE932D-177F-4D89-9BC3-9A9F014329EE}">
-  <ds:schemaRefs>
-    <ds:schemaRef ds:uri="http://schemas.microsoft.com/sharepoint/v3/contenttype/forms"/>
-  </ds:schemaRefs>
-</ds:datastoreItem>
-</file>
-
 <file path=customXml/itemProps3.xml><?xml version="1.0" encoding="utf-8"?>
 <ds:datastoreItem xmlns:ds="http://schemas.openxmlformats.org/officeDocument/2006/customXml" ds:itemID="{54D7D412-D4DC-4B13-9B38-8A8BD57CB6BB}">
   <ds:schemaRefs>

</xml_diff>